<commit_message>
Updated with the Change 156 pdf file.
</commit_message>
<xml_diff>
--- a/Cases/Change_156_GSAM_2022-G510.docx
+++ b/Cases/Change_156_GSAM_2022-G510.docx
@@ -76,35 +76,14 @@
         </w:rPr>
         <w:t xml:space="preserve">ADM 2800.12B, Change </w:t>
       </w:r>
-      <w:del w:id="0" w:author="Francis Poe" w:date="2022-11-28T08:54:00Z">
-        <w:r>
-          <w:rPr>
-            <w:rFonts w:ascii="Arial" w:eastAsia="Arial" w:hAnsi="Arial" w:cs="Arial"/>
-            <w:color w:val="FF0000"/>
-            <w:sz w:val="22"/>
-            <w:szCs w:val="22"/>
-          </w:rPr>
-          <w:delText>[XX]</w:delText>
-        </w:r>
-      </w:del>
-      <w:ins w:id="1" w:author="Francis Poe" w:date="2022-11-28T08:54:00Z">
-        <w:r>
-          <w:rPr>
-            <w:rFonts w:ascii="Arial" w:eastAsia="Arial" w:hAnsi="Arial" w:cs="Arial"/>
-            <w:sz w:val="22"/>
-            <w:szCs w:val="22"/>
-            <w:rPrChange w:id="2" w:author="Francis Poe" w:date="2022-11-28T08:55:00Z">
-              <w:rPr>
-                <w:rFonts w:ascii="Arial" w:eastAsia="Arial" w:hAnsi="Arial" w:cs="Arial"/>
-                <w:color w:val="FF0000"/>
-                <w:sz w:val="22"/>
-                <w:szCs w:val="22"/>
-              </w:rPr>
-            </w:rPrChange>
-          </w:rPr>
-          <w:t>156</w:t>
-        </w:r>
-      </w:ins>
+      <w:r>
+        <w:rPr>
+          <w:rFonts w:ascii="Arial" w:eastAsia="Arial" w:hAnsi="Arial" w:cs="Arial"/>
+          <w:sz w:val="22"/>
+          <w:szCs w:val="22"/>
+        </w:rPr>
+        <w:t>156</w:t>
+      </w:r>
     </w:p>
     <w:p>
       <w:pPr>
@@ -123,46 +102,14 @@
           <w:szCs w:val="22"/>
         </w:rPr>
       </w:pPr>
-      <w:del w:id="3" w:author="Francis Poe" w:date="2022-11-28T08:55:00Z">
-        <w:r>
-          <w:rPr>
-            <w:rFonts w:ascii="Arial" w:eastAsia="Arial" w:hAnsi="Arial" w:cs="Arial"/>
-            <w:color w:val="FF0000"/>
-            <w:sz w:val="22"/>
-            <w:szCs w:val="22"/>
-          </w:rPr>
-          <w:delText>[Month Day, Year</w:delText>
-        </w:r>
-      </w:del>
-      <w:ins w:id="4" w:author="Francis Poe" w:date="2022-11-28T08:55:00Z">
-        <w:r>
-          <w:rPr>
-            <w:rFonts w:ascii="Arial" w:eastAsia="Arial" w:hAnsi="Arial" w:cs="Arial"/>
-            <w:sz w:val="22"/>
-            <w:szCs w:val="22"/>
-            <w:rPrChange w:id="5" w:author="Francis Poe" w:date="2022-11-28T08:55:00Z">
-              <w:rPr>
-                <w:rFonts w:ascii="Arial" w:eastAsia="Arial" w:hAnsi="Arial" w:cs="Arial"/>
-                <w:color w:val="FF0000"/>
-                <w:sz w:val="22"/>
-                <w:szCs w:val="22"/>
-              </w:rPr>
-            </w:rPrChange>
-          </w:rPr>
-          <w:t>December 2, 2022</w:t>
-        </w:r>
-      </w:ins>
-      <w:del w:id="6" w:author="Francis Poe" w:date="2022-11-28T08:55:00Z">
-        <w:r>
-          <w:rPr>
-            <w:rFonts w:ascii="Arial" w:eastAsia="Arial" w:hAnsi="Arial" w:cs="Arial"/>
-            <w:color w:val="FF0000"/>
-            <w:sz w:val="22"/>
-            <w:szCs w:val="22"/>
-          </w:rPr>
-          <w:delText>]</w:delText>
-        </w:r>
-      </w:del>
+      <w:r>
+        <w:rPr>
+          <w:rFonts w:ascii="Arial" w:eastAsia="Arial" w:hAnsi="Arial" w:cs="Arial"/>
+          <w:sz w:val="22"/>
+          <w:szCs w:val="22"/>
+        </w:rPr>
+        <w:t>December 2, 2022</w:t>
+      </w:r>
     </w:p>
     <w:p>
       <w:pPr>
@@ -256,7 +203,15 @@
           <w:szCs w:val="22"/>
         </w:rPr>
         <w:tab/>
-        <w:t>General Services Administration Acquisition Manual; GSAM Case 2022-G510, Task Order Ombudsman Clarification</w:t>
+        <w:t xml:space="preserve">General Services Administration Acquisition Manual; GSAM Case 2022-G510, Task Order Ombudsman </w:t>
+      </w:r>
+      <w:r>
+        <w:rPr>
+          <w:rFonts w:ascii="Arial" w:eastAsia="Arial" w:hAnsi="Arial" w:cs="Arial"/>
+          <w:sz w:val="22"/>
+          <w:szCs w:val="22"/>
+        </w:rPr>
+        <w:t>Clarification</w:t>
       </w:r>
     </w:p>
     <w:p>
@@ -309,7 +264,15 @@
           <w:sz w:val="22"/>
           <w:szCs w:val="22"/>
         </w:rPr>
-        <w:t xml:space="preserve">. This order transmits a revision to the General Services Administration Acquisition Manual (GSAM) to clarify which task-order and delivery-order ombudsman should be referenced in multiple-award indefinite delivery indefinite quality (IDIQ) contracts at the contract and order level. </w:t>
+        <w:t>. This order transmits a revision to the General Services Administration Acquisition Manual (GSAM) to clarify which task-order and delivery-order ombudsman should be referenced in multiple-award indefinite delivery indefinite quality (IDIQ) contracts at th</w:t>
+      </w:r>
+      <w:r>
+        <w:rPr>
+          <w:rFonts w:ascii="Arial" w:eastAsia="Arial" w:hAnsi="Arial" w:cs="Arial"/>
+          <w:sz w:val="22"/>
+          <w:szCs w:val="22"/>
+        </w:rPr>
+        <w:t xml:space="preserve">e contract and order level. </w:t>
       </w:r>
     </w:p>
     <w:p>
@@ -363,7 +326,15 @@
           <w:sz w:val="22"/>
           <w:szCs w:val="22"/>
         </w:rPr>
-        <w:t>. On January 9, 2017, prior to the implementation of FAR Clause 52.216–32, GSA implemented its own agency-level contract clauses for use in multiple-award IDIQ contracts that provided Task-Order and Delivery-Order Ombudsman information to contractors.</w:t>
+        <w:t>. On January 9, 2017, prior to the implementation of FAR Clause 52.216–32, GSA implemented its own agency-level contract clauses for use in multiple-award IDIQ contracts that provided Task-Order and Delivery-Order Om</w:t>
+      </w:r>
+      <w:r>
+        <w:rPr>
+          <w:rFonts w:ascii="Arial" w:eastAsia="Arial" w:hAnsi="Arial" w:cs="Arial"/>
+          <w:sz w:val="22"/>
+          <w:szCs w:val="22"/>
+        </w:rPr>
+        <w:t>budsman information to contractors.</w:t>
       </w:r>
       <w:r>
         <w:rPr>
@@ -443,7 +414,23 @@
           <w:sz w:val="22"/>
           <w:szCs w:val="22"/>
         </w:rPr>
-        <w:t xml:space="preserve"> in solicitations and contracts when a multiple-award IDIQ contract is contemplated. The FAR Clause standardizes how agencies provide contractors the name and contact information for an ordering agency’s task-order and delivery-order ombudsman. The identified agency ombudsman would review complaints from contractors. The FAR change eliminated the need for GSA’s agency-level clauses, which led to GSA amending the GSAR to remove these clauses.</w:t>
+        <w:t xml:space="preserve"> in solicitations and contracts when a multiple-award IDIQ contract is contemplated. The FAR Cl</w:t>
+      </w:r>
+      <w:r>
+        <w:rPr>
+          <w:rFonts w:ascii="Arial" w:eastAsia="Arial" w:hAnsi="Arial" w:cs="Arial"/>
+          <w:sz w:val="22"/>
+          <w:szCs w:val="22"/>
+        </w:rPr>
+        <w:t>ause standardizes how agencies provide contractors the name and contact information for an ordering agency’s task-order and delivery-order ombudsman. The identified agency ombudsman would review complaints from contractors. The FAR change eliminated the ne</w:t>
+      </w:r>
+      <w:r>
+        <w:rPr>
+          <w:rFonts w:ascii="Arial" w:eastAsia="Arial" w:hAnsi="Arial" w:cs="Arial"/>
+          <w:sz w:val="22"/>
+          <w:szCs w:val="22"/>
+        </w:rPr>
+        <w:t>ed for GSA’s agency-level clauses, which led to GSA amending the GSAR to remove these clauses.</w:t>
       </w:r>
       <w:r>
         <w:rPr>
@@ -496,7 +483,23 @@
           <w:sz w:val="22"/>
           <w:szCs w:val="22"/>
         </w:rPr>
-        <w:t xml:space="preserve">The implementation of FAR Clause 52.216–32 has led to some confusion as to which agency’s ombudsman’s information should be included in the clause. Some agencies placing orders under GSA’s IDIQs (such as the Federal Supply Schedules) have been identifying the GSA Task-Order and Delivery-Order Ombudsman as the point of contact for receiving complaints. In accordance with paragraph (d) of Alternate I FAR Clause 52.216–32, complaints for task orders under GSA contract vehicles should be directed to the ordering agency’s task-order and delivery-order ombudsman, not GSA’s Ombudsman. </w:t>
+        <w:t>The implementation of FAR Clause 52.216–32 has led to some confusion as to which agency’s ombudsman’s information should be included in the clause. Some age</w:t>
+      </w:r>
+      <w:r>
+        <w:rPr>
+          <w:rFonts w:ascii="Arial" w:eastAsia="Arial" w:hAnsi="Arial" w:cs="Arial"/>
+          <w:sz w:val="22"/>
+          <w:szCs w:val="22"/>
+        </w:rPr>
+        <w:t>ncies placing orders under GSA’s IDIQs (such as the Federal Supply Schedules) have been identifying the GSA Task-Order and Delivery-Order Ombudsman as the point of contact for receiving complaints. In accordance with paragraph (d) of Alternate I FAR Clause</w:t>
+      </w:r>
+      <w:r>
+        <w:rPr>
+          <w:rFonts w:ascii="Arial" w:eastAsia="Arial" w:hAnsi="Arial" w:cs="Arial"/>
+          <w:sz w:val="22"/>
+          <w:szCs w:val="22"/>
+        </w:rPr>
+        <w:t xml:space="preserve"> 52.216–32, complaints for task orders under GSA contract vehicles should be directed to the ordering agency’s task-order and delivery-order ombudsman, not GSA’s Ombudsman. </w:t>
       </w:r>
     </w:p>
     <w:p>
@@ -524,7 +527,15 @@
           <w:sz w:val="22"/>
           <w:szCs w:val="22"/>
         </w:rPr>
-        <w:t>This order amends GSAM 516.505(b) to provide clear guidance to GSA contracting officers, customer agencies, and contractors as to which task-order and delivery-order ombudsman should be referenced at the contract and order level in FAR Clause 52.216-32.</w:t>
+        <w:t>This order amends GSAM 516.505(b) to provide clear guidance to GSA contracting of</w:t>
+      </w:r>
+      <w:r>
+        <w:rPr>
+          <w:rFonts w:ascii="Arial" w:eastAsia="Arial" w:hAnsi="Arial" w:cs="Arial"/>
+          <w:sz w:val="22"/>
+          <w:szCs w:val="22"/>
+        </w:rPr>
+        <w:t>ficers, customer agencies, and contractors as to which task-order and delivery-order ombudsman should be referenced at the contract and order level in FAR Clause 52.216-32.</w:t>
       </w:r>
     </w:p>
     <w:p>
@@ -575,35 +586,14 @@
         </w:rPr>
         <w:t xml:space="preserve">. </w:t>
       </w:r>
-      <w:del w:id="7" w:author="Francis Poe" w:date="2022-11-28T08:55:00Z">
-        <w:r>
-          <w:rPr>
-            <w:rFonts w:ascii="Arial" w:eastAsia="Arial" w:hAnsi="Arial" w:cs="Arial"/>
-            <w:color w:val="FF0000"/>
-            <w:sz w:val="22"/>
-            <w:szCs w:val="22"/>
-          </w:rPr>
-          <w:delText>[Month Day, Year]</w:delText>
-        </w:r>
-      </w:del>
-      <w:ins w:id="8" w:author="Francis Poe" w:date="2022-11-28T08:55:00Z">
-        <w:r>
-          <w:rPr>
-            <w:rFonts w:ascii="Arial" w:eastAsia="Arial" w:hAnsi="Arial" w:cs="Arial"/>
-            <w:sz w:val="22"/>
-            <w:szCs w:val="22"/>
-            <w:rPrChange w:id="9" w:author="Francis Poe" w:date="2022-11-28T08:55:00Z">
-              <w:rPr>
-                <w:rFonts w:ascii="Arial" w:eastAsia="Arial" w:hAnsi="Arial" w:cs="Arial"/>
-                <w:color w:val="FF0000"/>
-                <w:sz w:val="22"/>
-                <w:szCs w:val="22"/>
-              </w:rPr>
-            </w:rPrChange>
-          </w:rPr>
-          <w:t>December 2, 2022</w:t>
-        </w:r>
-      </w:ins>
+      <w:r>
+        <w:rPr>
+          <w:rFonts w:ascii="Arial" w:eastAsia="Arial" w:hAnsi="Arial" w:cs="Arial"/>
+          <w:sz w:val="22"/>
+          <w:szCs w:val="22"/>
+        </w:rPr>
+        <w:t>December 2, 2022</w:t>
+      </w:r>
     </w:p>
     <w:p>
       <w:pPr>
@@ -656,7 +646,15 @@
           <w:sz w:val="22"/>
           <w:szCs w:val="22"/>
         </w:rPr>
-        <w:t>. This amendment includes non-regulatory changes. For full text changes of the amendment see Attachment A, GSAM Text Line-In/Line-Out.</w:t>
+        <w:t xml:space="preserve">. </w:t>
+      </w:r>
+      <w:r>
+        <w:rPr>
+          <w:rFonts w:ascii="Arial" w:eastAsia="Arial" w:hAnsi="Arial" w:cs="Arial"/>
+          <w:sz w:val="22"/>
+          <w:szCs w:val="22"/>
+        </w:rPr>
+        <w:t>This amendment includes non-regulatory changes. For full text changes of the amendment see Attachment A, GSAM Text Line-In/Line-Out.</w:t>
       </w:r>
     </w:p>
     <w:p>
@@ -721,7 +719,16 @@
           <w:sz w:val="22"/>
           <w:szCs w:val="22"/>
         </w:rPr>
-        <w:t>Indefinite-Delivery Contracts</w:t>
+        <w:t>Indefinite-D</w:t>
+      </w:r>
+      <w:r>
+        <w:rPr>
+          <w:rFonts w:ascii="Arial" w:eastAsia="Arial" w:hAnsi="Arial" w:cs="Arial"/>
+          <w:i/>
+          <w:sz w:val="22"/>
+          <w:szCs w:val="22"/>
+        </w:rPr>
+        <w:t>elivery Contracts</w:t>
       </w:r>
       <w:r>
         <w:rPr>
@@ -814,7 +821,15 @@
           <w:sz w:val="22"/>
           <w:szCs w:val="22"/>
         </w:rPr>
-        <w:t>Added language to provide clear guidance to identify when GSA or the task order agency Ombudsman contact information should be included in FAR Clause 52.216-32.</w:t>
+        <w:t xml:space="preserve">Added language to provide clear guidance to identify when GSA or the task order agency Ombudsman contact information should be included in FAR Clause </w:t>
+      </w:r>
+      <w:r>
+        <w:rPr>
+          <w:rFonts w:ascii="Arial" w:eastAsia="Arial" w:hAnsi="Arial" w:cs="Arial"/>
+          <w:sz w:val="22"/>
+          <w:szCs w:val="22"/>
+        </w:rPr>
+        <w:t>52.216-32.</w:t>
       </w:r>
     </w:p>
     <w:p>
@@ -1330,8 +1345,8 @@
               </w:rPr>
               <w:t>Part 516—Types of Contracts</w:t>
             </w:r>
-            <w:bookmarkStart w:id="10" w:name="_gjdgxs"/>
-            <w:bookmarkEnd w:id="10"/>
+            <w:bookmarkStart w:id="0" w:name="_gjdgxs"/>
+            <w:bookmarkEnd w:id="0"/>
           </w:p>
         </w:tc>
       </w:tr>
@@ -1346,224 +1361,224 @@
           <w:lang w:val="en"/>
         </w:rPr>
       </w:pPr>
-      <w:bookmarkStart w:id="11" w:name="_33zd5kd"/>
+      <w:bookmarkStart w:id="1" w:name="_33zd5kd"/>
+      <w:bookmarkEnd w:id="1"/>
+    </w:p>
+    <w:p>
+      <w:pPr>
+        <w:rPr>
+          <w:rFonts w:ascii="Arial" w:eastAsia="Arial" w:hAnsi="Arial" w:cs="Arial"/>
+        </w:rPr>
+      </w:pPr>
+      <w:bookmarkStart w:id="2" w:name="_wt2yolshgu3l"/>
+      <w:bookmarkEnd w:id="2"/>
+      <w:r>
+        <w:rPr>
+          <w:rFonts w:ascii="Arial" w:eastAsia="Arial" w:hAnsi="Arial" w:cs="Arial"/>
+        </w:rPr>
+        <w:t>* * * * *</w:t>
+      </w:r>
+    </w:p>
+    <w:p>
+      <w:pPr>
+        <w:rPr>
+          <w:rFonts w:ascii="Arial" w:eastAsia="Arial" w:hAnsi="Arial" w:cs="Arial"/>
+        </w:rPr>
+      </w:pPr>
+      <w:bookmarkStart w:id="3" w:name="_533lnusa7pnu"/>
+      <w:bookmarkEnd w:id="3"/>
+    </w:p>
+    <w:p>
+      <w:pPr>
+        <w:rPr>
+          <w:rFonts w:ascii="Arial" w:eastAsia="Arial" w:hAnsi="Arial" w:cs="Arial"/>
+        </w:rPr>
+      </w:pPr>
+      <w:bookmarkStart w:id="4" w:name="_97xrvxqslvhb"/>
+      <w:bookmarkEnd w:id="4"/>
+      <w:r>
+        <w:rPr>
+          <w:rFonts w:ascii="Arial" w:eastAsia="Arial" w:hAnsi="Arial" w:cs="Arial"/>
+        </w:rPr>
+        <w:t>Subpart 516.5 - Indefinite-Delivery Contracts</w:t>
+      </w:r>
+    </w:p>
+    <w:p>
+      <w:pPr>
+        <w:rPr>
+          <w:rFonts w:ascii="Arial" w:eastAsia="Arial" w:hAnsi="Arial" w:cs="Arial"/>
+        </w:rPr>
+      </w:pPr>
+      <w:bookmarkStart w:id="5" w:name="_6bpwqlyx4q18"/>
+      <w:bookmarkEnd w:id="5"/>
+    </w:p>
+    <w:p>
+      <w:pPr>
+        <w:rPr>
+          <w:rFonts w:ascii="Arial" w:eastAsia="Arial" w:hAnsi="Arial" w:cs="Arial"/>
+        </w:rPr>
+      </w:pPr>
+      <w:bookmarkStart w:id="6" w:name="_y2yyh6kn1obf"/>
+      <w:bookmarkEnd w:id="6"/>
+      <w:r>
+        <w:rPr>
+          <w:rFonts w:ascii="Arial" w:eastAsia="Arial" w:hAnsi="Arial" w:cs="Arial"/>
+        </w:rPr>
+        <w:t xml:space="preserve">* * * * * </w:t>
+      </w:r>
+    </w:p>
+    <w:p>
+      <w:pPr>
+        <w:rPr>
+          <w:rFonts w:ascii="Arial" w:eastAsia="Arial" w:hAnsi="Arial" w:cs="Arial"/>
+        </w:rPr>
+      </w:pPr>
+      <w:bookmarkStart w:id="7" w:name="_b0xvx4duw8vp"/>
+      <w:bookmarkEnd w:id="7"/>
+    </w:p>
+    <w:p>
+      <w:pPr>
+        <w:rPr>
+          <w:rFonts w:ascii="Arial" w:eastAsia="Arial" w:hAnsi="Arial" w:cs="Arial"/>
+        </w:rPr>
+      </w:pPr>
+      <w:bookmarkStart w:id="8" w:name="_oppxzz1jqt4b"/>
+      <w:bookmarkEnd w:id="8"/>
+      <w:r>
+        <w:rPr>
+          <w:rFonts w:ascii="Arial" w:eastAsia="Arial" w:hAnsi="Arial" w:cs="Arial"/>
+        </w:rPr>
+        <w:t xml:space="preserve">516.500 Scope of section. * * * </w:t>
+      </w:r>
+    </w:p>
+    <w:p>
+      <w:pPr>
+        <w:rPr>
+          <w:rFonts w:ascii="Arial" w:eastAsia="Arial" w:hAnsi="Arial" w:cs="Arial"/>
+        </w:rPr>
+      </w:pPr>
+      <w:bookmarkStart w:id="9" w:name="_d5a1ism2goac"/>
+      <w:bookmarkEnd w:id="9"/>
+    </w:p>
+    <w:p>
+      <w:pPr>
+        <w:rPr>
+          <w:rFonts w:ascii="Arial" w:eastAsia="Arial" w:hAnsi="Arial" w:cs="Arial"/>
+        </w:rPr>
+      </w:pPr>
+      <w:bookmarkStart w:id="10" w:name="_8yp9l1ltd4p1"/>
+      <w:bookmarkEnd w:id="10"/>
+      <w:r>
+        <w:rPr>
+          <w:rFonts w:ascii="Arial" w:eastAsia="Arial" w:hAnsi="Arial" w:cs="Arial"/>
+        </w:rPr>
+        <w:t>516.505 Ordering.</w:t>
+      </w:r>
+    </w:p>
+    <w:p>
+      <w:pPr>
+        <w:rPr>
+          <w:rFonts w:ascii="Arial" w:eastAsia="Arial" w:hAnsi="Arial" w:cs="Arial"/>
+        </w:rPr>
+      </w:pPr>
+      <w:bookmarkStart w:id="11" w:name="_z68lqq81y83d"/>
       <w:bookmarkEnd w:id="11"/>
     </w:p>
     <w:p>
       <w:pPr>
-        <w:rPr>
-          <w:rFonts w:ascii="Arial" w:eastAsia="Arial" w:hAnsi="Arial" w:cs="Arial"/>
-        </w:rPr>
-      </w:pPr>
-      <w:bookmarkStart w:id="12" w:name="_wt2yolshgu3l"/>
+        <w:ind w:left="540"/>
+        <w:rPr>
+          <w:rFonts w:ascii="Arial" w:eastAsia="Arial" w:hAnsi="Arial" w:cs="Arial"/>
+        </w:rPr>
+      </w:pPr>
+      <w:bookmarkStart w:id="12" w:name="_huwhnlrgz9zr"/>
       <w:bookmarkEnd w:id="12"/>
       <w:r>
         <w:rPr>
           <w:rFonts w:ascii="Arial" w:eastAsia="Arial" w:hAnsi="Arial" w:cs="Arial"/>
         </w:rPr>
-        <w:t>* * * * *</w:t>
-      </w:r>
-    </w:p>
-    <w:p>
-      <w:pPr>
-        <w:rPr>
-          <w:rFonts w:ascii="Arial" w:eastAsia="Arial" w:hAnsi="Arial" w:cs="Arial"/>
-        </w:rPr>
-      </w:pPr>
-      <w:bookmarkStart w:id="13" w:name="_533lnusa7pnu"/>
+        <w:t>(a) Use of Lowest Price Technically Acceptable. * * *</w:t>
+      </w:r>
+    </w:p>
+    <w:p>
+      <w:pPr>
+        <w:rPr>
+          <w:rFonts w:ascii="Arial" w:eastAsia="Arial" w:hAnsi="Arial" w:cs="Arial"/>
+        </w:rPr>
+      </w:pPr>
+      <w:bookmarkStart w:id="13" w:name="_e8qoh6pgrd2z"/>
       <w:bookmarkEnd w:id="13"/>
     </w:p>
     <w:p>
       <w:pPr>
-        <w:rPr>
-          <w:rFonts w:ascii="Arial" w:eastAsia="Arial" w:hAnsi="Arial" w:cs="Arial"/>
-        </w:rPr>
-      </w:pPr>
-      <w:bookmarkStart w:id="14" w:name="_97xrvxqslvhb"/>
+        <w:ind w:firstLine="900"/>
+        <w:rPr>
+          <w:rFonts w:ascii="Arial" w:eastAsia="Arial" w:hAnsi="Arial" w:cs="Arial"/>
+        </w:rPr>
+      </w:pPr>
+      <w:bookmarkStart w:id="14" w:name="_3fn79fi8383l"/>
       <w:bookmarkEnd w:id="14"/>
       <w:r>
         <w:rPr>
           <w:rFonts w:ascii="Arial" w:eastAsia="Arial" w:hAnsi="Arial" w:cs="Arial"/>
         </w:rPr>
-        <w:t>Subpart 516.5 - Indefinite-Delivery Contracts</w:t>
-      </w:r>
-    </w:p>
-    <w:p>
-      <w:pPr>
-        <w:rPr>
-          <w:rFonts w:ascii="Arial" w:eastAsia="Arial" w:hAnsi="Arial" w:cs="Arial"/>
-        </w:rPr>
-      </w:pPr>
-      <w:bookmarkStart w:id="15" w:name="_6bpwqlyx4q18"/>
+        <w:t xml:space="preserve">(1) Documentation requirements. * * * </w:t>
+      </w:r>
+    </w:p>
+    <w:p>
+      <w:pPr>
+        <w:rPr>
+          <w:rFonts w:ascii="Arial" w:eastAsia="Arial" w:hAnsi="Arial" w:cs="Arial"/>
+          <w:b/>
+        </w:rPr>
+      </w:pPr>
+      <w:bookmarkStart w:id="15" w:name="_3niytnu1k0x7"/>
       <w:bookmarkEnd w:id="15"/>
     </w:p>
     <w:p>
       <w:pPr>
-        <w:rPr>
-          <w:rFonts w:ascii="Arial" w:eastAsia="Arial" w:hAnsi="Arial" w:cs="Arial"/>
-        </w:rPr>
-      </w:pPr>
-      <w:bookmarkStart w:id="16" w:name="_y2yyh6kn1obf"/>
+        <w:ind w:firstLine="540"/>
+        <w:rPr>
+          <w:rFonts w:ascii="Arial" w:eastAsia="Arial" w:hAnsi="Arial" w:cs="Arial"/>
+          <w:b/>
+        </w:rPr>
+      </w:pPr>
+      <w:bookmarkStart w:id="16" w:name="_dhjdnt1hpisb"/>
       <w:bookmarkEnd w:id="16"/>
       <w:r>
         <w:rPr>
           <w:rFonts w:ascii="Arial" w:eastAsia="Arial" w:hAnsi="Arial" w:cs="Arial"/>
         </w:rPr>
-        <w:t xml:space="preserve">* * * * * </w:t>
-      </w:r>
-    </w:p>
-    <w:p>
-      <w:pPr>
-        <w:rPr>
-          <w:rFonts w:ascii="Arial" w:eastAsia="Arial" w:hAnsi="Arial" w:cs="Arial"/>
-        </w:rPr>
-      </w:pPr>
-      <w:bookmarkStart w:id="17" w:name="_b0xvx4duw8vp"/>
+        <w:t>(b) Task-order and delivery-order ombudsman.</w:t>
+      </w:r>
+      <w:r>
+        <w:rPr>
+          <w:rFonts w:ascii="Arial" w:eastAsia="Arial" w:hAnsi="Arial" w:cs="Arial"/>
+          <w:b/>
+        </w:rPr>
+        <w:t xml:space="preserve"> </w:t>
+      </w:r>
+    </w:p>
+    <w:p>
+      <w:pPr>
+        <w:ind w:firstLine="540"/>
+        <w:rPr>
+          <w:rFonts w:ascii="Arial" w:eastAsia="Arial" w:hAnsi="Arial" w:cs="Arial"/>
+          <w:b/>
+        </w:rPr>
+      </w:pPr>
+      <w:bookmarkStart w:id="17" w:name="_3h0p5llgg9g"/>
       <w:bookmarkEnd w:id="17"/>
     </w:p>
     <w:p>
       <w:pPr>
-        <w:rPr>
-          <w:rFonts w:ascii="Arial" w:eastAsia="Arial" w:hAnsi="Arial" w:cs="Arial"/>
-        </w:rPr>
-      </w:pPr>
-      <w:bookmarkStart w:id="18" w:name="_oppxzz1jqt4b"/>
+        <w:ind w:firstLine="900"/>
+        <w:rPr>
+          <w:rFonts w:ascii="Arial" w:eastAsia="Arial" w:hAnsi="Arial" w:cs="Arial"/>
+        </w:rPr>
+      </w:pPr>
+      <w:bookmarkStart w:id="18" w:name="_5q0kzthoebb8"/>
       <w:bookmarkEnd w:id="18"/>
-      <w:r>
-        <w:rPr>
-          <w:rFonts w:ascii="Arial" w:eastAsia="Arial" w:hAnsi="Arial" w:cs="Arial"/>
-        </w:rPr>
-        <w:t xml:space="preserve">516.500 Scope of section. * * * </w:t>
-      </w:r>
-    </w:p>
-    <w:p>
-      <w:pPr>
-        <w:rPr>
-          <w:rFonts w:ascii="Arial" w:eastAsia="Arial" w:hAnsi="Arial" w:cs="Arial"/>
-        </w:rPr>
-      </w:pPr>
-      <w:bookmarkStart w:id="19" w:name="_d5a1ism2goac"/>
-      <w:bookmarkEnd w:id="19"/>
-    </w:p>
-    <w:p>
-      <w:pPr>
-        <w:rPr>
-          <w:rFonts w:ascii="Arial" w:eastAsia="Arial" w:hAnsi="Arial" w:cs="Arial"/>
-        </w:rPr>
-      </w:pPr>
-      <w:bookmarkStart w:id="20" w:name="_8yp9l1ltd4p1"/>
-      <w:bookmarkEnd w:id="20"/>
-      <w:r>
-        <w:rPr>
-          <w:rFonts w:ascii="Arial" w:eastAsia="Arial" w:hAnsi="Arial" w:cs="Arial"/>
-        </w:rPr>
-        <w:t>516.505 Ordering.</w:t>
-      </w:r>
-    </w:p>
-    <w:p>
-      <w:pPr>
-        <w:rPr>
-          <w:rFonts w:ascii="Arial" w:eastAsia="Arial" w:hAnsi="Arial" w:cs="Arial"/>
-        </w:rPr>
-      </w:pPr>
-      <w:bookmarkStart w:id="21" w:name="_z68lqq81y83d"/>
-      <w:bookmarkEnd w:id="21"/>
-    </w:p>
-    <w:p>
-      <w:pPr>
-        <w:ind w:left="540"/>
-        <w:rPr>
-          <w:rFonts w:ascii="Arial" w:eastAsia="Arial" w:hAnsi="Arial" w:cs="Arial"/>
-        </w:rPr>
-      </w:pPr>
-      <w:bookmarkStart w:id="22" w:name="_huwhnlrgz9zr"/>
-      <w:bookmarkEnd w:id="22"/>
-      <w:r>
-        <w:rPr>
-          <w:rFonts w:ascii="Arial" w:eastAsia="Arial" w:hAnsi="Arial" w:cs="Arial"/>
-        </w:rPr>
-        <w:t>(a) Use of Lowest Price Technically Acceptable. * * *</w:t>
-      </w:r>
-    </w:p>
-    <w:p>
-      <w:pPr>
-        <w:rPr>
-          <w:rFonts w:ascii="Arial" w:eastAsia="Arial" w:hAnsi="Arial" w:cs="Arial"/>
-        </w:rPr>
-      </w:pPr>
-      <w:bookmarkStart w:id="23" w:name="_e8qoh6pgrd2z"/>
-      <w:bookmarkEnd w:id="23"/>
-    </w:p>
-    <w:p>
-      <w:pPr>
-        <w:ind w:firstLine="900"/>
-        <w:rPr>
-          <w:rFonts w:ascii="Arial" w:eastAsia="Arial" w:hAnsi="Arial" w:cs="Arial"/>
-        </w:rPr>
-      </w:pPr>
-      <w:bookmarkStart w:id="24" w:name="_3fn79fi8383l"/>
-      <w:bookmarkEnd w:id="24"/>
-      <w:r>
-        <w:rPr>
-          <w:rFonts w:ascii="Arial" w:eastAsia="Arial" w:hAnsi="Arial" w:cs="Arial"/>
-        </w:rPr>
-        <w:t xml:space="preserve">(1) Documentation requirements. * * * </w:t>
-      </w:r>
-    </w:p>
-    <w:p>
-      <w:pPr>
-        <w:rPr>
-          <w:rFonts w:ascii="Arial" w:eastAsia="Arial" w:hAnsi="Arial" w:cs="Arial"/>
-          <w:b/>
-        </w:rPr>
-      </w:pPr>
-      <w:bookmarkStart w:id="25" w:name="_3niytnu1k0x7"/>
-      <w:bookmarkEnd w:id="25"/>
-    </w:p>
-    <w:p>
-      <w:pPr>
-        <w:ind w:firstLine="540"/>
-        <w:rPr>
-          <w:rFonts w:ascii="Arial" w:eastAsia="Arial" w:hAnsi="Arial" w:cs="Arial"/>
-          <w:b/>
-        </w:rPr>
-      </w:pPr>
-      <w:bookmarkStart w:id="26" w:name="_dhjdnt1hpisb"/>
-      <w:bookmarkEnd w:id="26"/>
-      <w:r>
-        <w:rPr>
-          <w:rFonts w:ascii="Arial" w:eastAsia="Arial" w:hAnsi="Arial" w:cs="Arial"/>
-        </w:rPr>
-        <w:t>(b) Task-order and delivery-order ombudsman.</w:t>
-      </w:r>
-      <w:r>
-        <w:rPr>
-          <w:rFonts w:ascii="Arial" w:eastAsia="Arial" w:hAnsi="Arial" w:cs="Arial"/>
-          <w:b/>
-        </w:rPr>
-        <w:t xml:space="preserve"> </w:t>
-      </w:r>
-    </w:p>
-    <w:p>
-      <w:pPr>
-        <w:ind w:firstLine="540"/>
-        <w:rPr>
-          <w:rFonts w:ascii="Arial" w:eastAsia="Arial" w:hAnsi="Arial" w:cs="Arial"/>
-          <w:b/>
-        </w:rPr>
-      </w:pPr>
-      <w:bookmarkStart w:id="27" w:name="_3h0p5llgg9g"/>
-      <w:bookmarkEnd w:id="27"/>
-    </w:p>
-    <w:p>
-      <w:pPr>
-        <w:ind w:firstLine="900"/>
-        <w:rPr>
-          <w:rFonts w:ascii="Arial" w:eastAsia="Arial" w:hAnsi="Arial" w:cs="Arial"/>
-        </w:rPr>
-      </w:pPr>
-      <w:bookmarkStart w:id="28" w:name="_5q0kzthoebb8"/>
-      <w:bookmarkEnd w:id="28"/>
       <w:r>
         <w:rPr>
           <w:rFonts w:ascii="Arial" w:eastAsia="Arial" w:hAnsi="Arial" w:cs="Arial"/>
@@ -1652,8 +1667,8 @@
           <w:rFonts w:ascii="Arial" w:eastAsia="Arial" w:hAnsi="Arial" w:cs="Arial"/>
         </w:rPr>
       </w:pPr>
-      <w:bookmarkStart w:id="29" w:name="_lmavr35ito0z"/>
-      <w:bookmarkEnd w:id="29"/>
+      <w:bookmarkStart w:id="19" w:name="_lmavr35ito0z"/>
+      <w:bookmarkEnd w:id="19"/>
     </w:p>
     <w:p>
       <w:pPr>
@@ -1663,8 +1678,8 @@
           <w:b/>
         </w:rPr>
       </w:pPr>
-      <w:bookmarkStart w:id="30" w:name="_hztxxwou40kd"/>
-      <w:bookmarkEnd w:id="30"/>
+      <w:bookmarkStart w:id="20" w:name="_hztxxwou40kd"/>
+      <w:bookmarkEnd w:id="20"/>
       <w:r>
         <w:rPr>
           <w:rFonts w:ascii="Arial" w:eastAsia="Arial" w:hAnsi="Arial" w:cs="Arial"/>
@@ -1696,8 +1711,8 @@
           <w:b/>
         </w:rPr>
       </w:pPr>
-      <w:bookmarkStart w:id="31" w:name="_vou917urxw3q"/>
-      <w:bookmarkEnd w:id="31"/>
+      <w:bookmarkStart w:id="21" w:name="_vou917urxw3q"/>
+      <w:bookmarkEnd w:id="21"/>
     </w:p>
     <w:p>
       <w:pPr>
@@ -1707,8 +1722,8 @@
           <w:b/>
         </w:rPr>
       </w:pPr>
-      <w:bookmarkStart w:id="32" w:name="_9rrcl5phjvgf"/>
-      <w:bookmarkEnd w:id="32"/>
+      <w:bookmarkStart w:id="22" w:name="_9rrcl5phjvgf"/>
+      <w:bookmarkEnd w:id="22"/>
       <w:r>
         <w:rPr>
           <w:rFonts w:ascii="Arial" w:eastAsia="Arial" w:hAnsi="Arial" w:cs="Arial"/>
@@ -1793,8 +1808,8 @@
           <w:b/>
         </w:rPr>
       </w:pPr>
-      <w:bookmarkStart w:id="33" w:name="_r2raii1ofdr2"/>
-      <w:bookmarkEnd w:id="33"/>
+      <w:bookmarkStart w:id="23" w:name="_r2raii1ofdr2"/>
+      <w:bookmarkEnd w:id="23"/>
     </w:p>
     <w:p>
       <w:pPr>
@@ -1804,8 +1819,8 @@
           <w:b/>
         </w:rPr>
       </w:pPr>
-      <w:bookmarkStart w:id="34" w:name="_sm3c5nj60a7x"/>
-      <w:bookmarkEnd w:id="34"/>
+      <w:bookmarkStart w:id="24" w:name="_sm3c5nj60a7x"/>
+      <w:bookmarkEnd w:id="24"/>
       <w:r>
         <w:rPr>
           <w:rFonts w:ascii="Arial" w:eastAsia="Arial" w:hAnsi="Arial" w:cs="Arial"/>
@@ -1857,17 +1872,17 @@
           <w:b/>
         </w:rPr>
       </w:pPr>
-      <w:bookmarkStart w:id="35" w:name="_a5a76fwgh5by"/>
-      <w:bookmarkEnd w:id="35"/>
-    </w:p>
-    <w:p>
-      <w:pPr>
-        <w:rPr>
-          <w:rFonts w:ascii="Arial" w:eastAsia="Arial" w:hAnsi="Arial" w:cs="Arial"/>
-        </w:rPr>
-      </w:pPr>
-      <w:bookmarkStart w:id="36" w:name="_lwp3bu29cc6b"/>
-      <w:bookmarkEnd w:id="36"/>
+      <w:bookmarkStart w:id="25" w:name="_a5a76fwgh5by"/>
+      <w:bookmarkEnd w:id="25"/>
+    </w:p>
+    <w:p>
+      <w:pPr>
+        <w:rPr>
+          <w:rFonts w:ascii="Arial" w:eastAsia="Arial" w:hAnsi="Arial" w:cs="Arial"/>
+        </w:rPr>
+      </w:pPr>
+      <w:bookmarkStart w:id="26" w:name="_lwp3bu29cc6b"/>
+      <w:bookmarkEnd w:id="26"/>
       <w:r>
         <w:rPr>
           <w:rFonts w:ascii="Arial" w:eastAsia="Arial" w:hAnsi="Arial" w:cs="Arial"/>
@@ -1881,8 +1896,8 @@
           <w:rFonts w:ascii="Arial" w:eastAsia="Arial" w:hAnsi="Arial" w:cs="Arial"/>
         </w:rPr>
       </w:pPr>
-      <w:bookmarkStart w:id="37" w:name="_t6byo7yncws1"/>
-      <w:bookmarkEnd w:id="37"/>
+      <w:bookmarkStart w:id="27" w:name="_t6byo7yncws1"/>
+      <w:bookmarkEnd w:id="27"/>
     </w:p>
     <w:p>
       <w:pPr>
@@ -2184,7 +2199,14 @@
           <w:sz w:val="20"/>
           <w:szCs w:val="20"/>
         </w:rPr>
-        <w:t xml:space="preserve"> See 84 FR 38836.</w:t>
+        <w:t xml:space="preserve"> See 84 FR 3</w:t>
+      </w:r>
+      <w:r>
+        <w:rPr>
+          <w:sz w:val="20"/>
+          <w:szCs w:val="20"/>
+        </w:rPr>
+        <w:t>8836.</w:t>
       </w:r>
     </w:p>
   </w:footnote>
@@ -2233,107 +2255,6 @@
   </w:p>
   <w:p>
     <w:pPr>
-      <w:tabs>
-        <w:tab w:val="center" w:pos="4680"/>
-        <w:tab w:val="right" w:pos="9360"/>
-      </w:tabs>
-      <w:ind w:right="-15"/>
-      <w:jc w:val="right"/>
-      <w:rPr>
-        <w:del w:id="38" w:author="Francis Poe" w:date="2022-11-28T08:56:00Z"/>
-        <w:b/>
-        <w:sz w:val="18"/>
-        <w:szCs w:val="18"/>
-      </w:rPr>
-    </w:pPr>
-  </w:p>
-  <w:p>
-    <w:pPr>
-      <w:tabs>
-        <w:tab w:val="center" w:pos="4680"/>
-        <w:tab w:val="right" w:pos="9360"/>
-      </w:tabs>
-      <w:ind w:right="-15"/>
-      <w:jc w:val="right"/>
-      <w:rPr>
-        <w:del w:id="39" w:author="Francis Poe" w:date="2022-11-28T08:56:00Z"/>
-        <w:rFonts w:ascii="Arial" w:eastAsia="Arial" w:hAnsi="Arial" w:cs="Arial"/>
-        <w:b/>
-        <w:sz w:val="18"/>
-        <w:szCs w:val="18"/>
-      </w:rPr>
-    </w:pPr>
-    <w:del w:id="40" w:author="Francis Poe" w:date="2022-11-28T08:56:00Z">
-      <w:r>
-        <w:rPr>
-          <w:rFonts w:ascii="Arial" w:eastAsia="Arial" w:hAnsi="Arial" w:cs="Arial"/>
-          <w:b/>
-          <w:sz w:val="18"/>
-          <w:szCs w:val="18"/>
-        </w:rPr>
-        <w:delText>GSAM Case 2022-G510</w:delText>
-      </w:r>
-      <w:r>
-        <w:rPr>
-          <w:rFonts w:ascii="Arial" w:eastAsia="Arial" w:hAnsi="Arial" w:cs="Arial"/>
-          <w:b/>
-          <w:sz w:val="18"/>
-          <w:szCs w:val="18"/>
-        </w:rPr>
-        <w:tab/>
-      </w:r>
-      <w:r>
-        <w:rPr>
-          <w:rFonts w:ascii="Arial" w:eastAsia="Arial" w:hAnsi="Arial" w:cs="Arial"/>
-          <w:b/>
-          <w:sz w:val="18"/>
-          <w:szCs w:val="18"/>
-        </w:rPr>
-        <w:tab/>
-        <w:delText>TAB C - GSA Order</w:delText>
-      </w:r>
-    </w:del>
-  </w:p>
-  <w:p>
-    <w:pPr>
-      <w:tabs>
-        <w:tab w:val="center" w:pos="4680"/>
-        <w:tab w:val="right" w:pos="9360"/>
-      </w:tabs>
-      <w:ind w:right="-15"/>
-      <w:rPr>
-        <w:del w:id="41" w:author="Francis Poe" w:date="2022-11-28T08:56:00Z"/>
-        <w:rFonts w:ascii="Arial" w:eastAsia="Arial" w:hAnsi="Arial" w:cs="Arial"/>
-        <w:b/>
-        <w:color w:val="FF0000"/>
-        <w:sz w:val="18"/>
-        <w:szCs w:val="18"/>
-      </w:rPr>
-    </w:pPr>
-    <w:del w:id="42" w:author="Francis Poe" w:date="2022-11-28T08:56:00Z">
-      <w:r>
-        <w:rPr>
-          <w:rFonts w:ascii="Arial" w:eastAsia="Arial" w:hAnsi="Arial" w:cs="Arial"/>
-          <w:b/>
-          <w:sz w:val="18"/>
-          <w:szCs w:val="18"/>
-        </w:rPr>
-        <w:delText>Task Order Ombudsman Clarification</w:delText>
-      </w:r>
-      <w:r>
-        <w:rPr>
-          <w:rFonts w:ascii="Arial" w:eastAsia="Arial" w:hAnsi="Arial" w:cs="Arial"/>
-          <w:b/>
-          <w:color w:val="FF0000"/>
-          <w:sz w:val="18"/>
-          <w:szCs w:val="18"/>
-        </w:rPr>
-        <w:tab/>
-      </w:r>
-    </w:del>
-  </w:p>
-  <w:p>
-    <w:pPr>
       <w:pStyle w:val="Header"/>
     </w:pPr>
   </w:p>
@@ -2575,14 +2496,6 @@
     <w:abstractNumId w:val="1"/>
   </w:num>
 </w:numbering>
-</file>
-
-<file path=word/people.xml><?xml version="1.0" encoding="utf-8"?>
-<w15:people xmlns:wpc="http://schemas.microsoft.com/office/word/2010/wordprocessingCanvas" xmlns:cx="http://schemas.microsoft.com/office/drawing/2014/chartex" xmlns:cx1="http://schemas.microsoft.com/office/drawing/2015/9/8/chartex" xmlns:cx2="http://schemas.microsoft.com/office/drawing/2015/10/21/chartex" xmlns:cx3="http://schemas.microsoft.com/office/drawing/2016/5/9/chartex" xmlns:cx4="http://schemas.microsoft.com/office/drawing/2016/5/10/chartex" xmlns:cx5="http://schemas.microsoft.com/office/drawing/2016/5/11/chartex" xmlns:cx6="http://schemas.microsoft.com/office/drawing/2016/5/12/chartex" xmlns:cx7="http://schemas.microsoft.com/office/drawing/2016/5/13/chartex" xmlns:cx8="http://schemas.microsoft.com/office/drawing/2016/5/14/chartex" xmlns:mc="http://schemas.openxmlformats.org/markup-compatibility/2006" xmlns:aink="http://schemas.microsoft.com/office/drawing/2016/ink" xmlns:am3d="http://schemas.microsoft.com/office/drawing/2017/model3d" xmlns:o="urn:schemas-microsoft-com:office:office" xmlns:oel="http://schemas.microsoft.com/office/2019/extlst" xmlns:r="http://schemas.openxmlformats.org/officeDocument/2006/relationships" xmlns:m="http://schemas.openxmlformats.org/officeDocument/2006/math" xmlns:v="urn:schemas-microsoft-com:vml" xmlns:wp14="http://schemas.microsoft.com/office/word/2010/wordprocessingDrawing" xmlns:wp="http://schemas.openxmlformats.org/drawingml/2006/wordprocessingDrawing" xmlns:w10="urn:schemas-microsoft-com:office:word" xmlns:w="http://schemas.openxmlformats.org/wordprocessingml/2006/main" xmlns:w14="http://schemas.microsoft.com/office/word/2010/wordml" xmlns:w15="http://schemas.microsoft.com/office/word/2012/wordml" xmlns:w16cex="http://schemas.microsoft.com/office/word/2018/wordml/cex" xmlns:w16cid="http://schemas.microsoft.com/office/word/2016/wordml/cid" xmlns:w16="http://schemas.microsoft.com/office/word/2018/wordml" xmlns:w16sdtdh="http://schemas.microsoft.com/office/word/2020/wordml/sdtdatahash" xmlns:w16se="http://schemas.microsoft.com/office/word/2015/wordml/symex" xmlns:wpg="http://schemas.microsoft.com/office/word/2010/wordprocessingGroup" xmlns:wpi="http://schemas.microsoft.com/office/word/2010/wordprocessingInk" xmlns:wne="http://schemas.microsoft.com/office/word/2006/wordml" xmlns:wps="http://schemas.microsoft.com/office/word/2010/wordprocessingShape" mc:Ignorable="w14 w15 w16se w16cid w16 w16cex w16sdtdh wp14">
-  <w15:person w15:author="Francis Poe">
-    <w15:presenceInfo w15:providerId="Windows Live" w15:userId="27b81a66ec7f60fd"/>
-  </w15:person>
-</w15:people>
 </file>
 
 <file path=word/styles.xml><?xml version="1.0" encoding="utf-8"?>
@@ -3220,6 +3133,18 @@
       <w:u w:val="single"/>
     </w:rPr>
   </w:style>
+  <w:style w:type="character" w:styleId="FollowedHyperlink">
+    <w:name w:val="FollowedHyperlink"/>
+    <w:basedOn w:val="DefaultParagraphFont"/>
+    <w:uiPriority w:val="99"/>
+    <w:semiHidden/>
+    <w:unhideWhenUsed/>
+    <w:rsid w:val="0048211D"/>
+    <w:rPr>
+      <w:color w:val="800080" w:themeColor="followedHyperlink"/>
+      <w:u w:val="single"/>
+    </w:rPr>
+  </w:style>
 </w:styles>
 </file>
 

</xml_diff>